<commit_message>
*created basic pdf to image and read content from image converter *not useful for realworld cases
</commit_message>
<xml_diff>
--- a/OCR/my_written_file.docx
+++ b/OCR/my_written_file.docx
@@ -1,8 +1,11 @@
 
 <file path=word/document.xml><?xml version="1.0" encoding="utf-8"?>
-<w:document xmlns:wpc="http://schemas.microsoft.com/office/word/2010/wordprocessingCanvas" xmlns:mo="http://schemas.microsoft.com/office/mac/office/2008/main" xmlns:mc="http://schemas.openxmlformats.org/markup-compatibility/2006" xmlns:mv="urn:schemas-microsoft-com:mac:vml" xmlns:o="urn:schemas-microsoft-com:office:office" xmlns:r="http://schemas.openxmlformats.org/officeDocument/2006/relationships" xmlns:m="http://schemas.openxmlformats.org/officeDocument/2006/math" xmlns:v="urn:schemas-microsoft-com:vml" xmlns:wp14="http://schemas.microsoft.com/office/word/2010/wordprocessingDrawing" xmlns:wp="http://schemas.openxmlformats.org/drawingml/2006/wordprocessingDrawing" xmlns:w10="urn:schemas-microsoft-com:office:word" xmlns:w="http://schemas.openxmlformats.org/wordprocessingml/2006/main" xmlns:w14="http://schemas.microsoft.com/office/word/2010/wordml" xmlns:wpg="http://schemas.microsoft.com/office/word/2010/wordprocessingGroup" xmlns:wpi="http://schemas.microsoft.com/office/word/2010/wordprocessingInk" xmlns:wne="http://schemas.microsoft.com/office/word/2006/wordml" xmlns:wps="http://schemas.microsoft.com/office/word/2010/wordprocessingShape" mc:Ignorable="w14 wp14">
+<w:document xmlns:wpc="http://schemas.microsoft.com/office/word/2010/wordprocessingCanvas" xmlns:mc="http://schemas.openxmlformats.org/markup-compatibility/2006" xmlns:o="urn:schemas-microsoft-com:office:office" xmlns:r="http://schemas.openxmlformats.org/officeDocument/2006/relationships" xmlns:m="http://schemas.openxmlformats.org/officeDocument/2006/math" xmlns:v="urn:schemas-microsoft-com:vml" xmlns:wp14="http://schemas.microsoft.com/office/word/2010/wordprocessingDrawing" xmlns:wp="http://schemas.openxmlformats.org/drawingml/2006/wordprocessingDrawing" xmlns:w10="urn:schemas-microsoft-com:office:word" xmlns:w="http://schemas.openxmlformats.org/wordprocessingml/2006/main" xmlns:w14="http://schemas.microsoft.com/office/word/2010/wordml" xmlns:wpg="http://schemas.microsoft.com/office/word/2010/wordprocessingGroup" xmlns:wpi="http://schemas.microsoft.com/office/word/2010/wordprocessingInk" xmlns:wne="http://schemas.microsoft.com/office/word/2006/wordml" xmlns:wps="http://schemas.microsoft.com/office/word/2010/wordprocessingShape" mc:Ignorable="w14 wp14">
   <w:body>
-    <w:p/>
+    <w:p>
+      <w:bookmarkStart w:id="0" w:name="_GoBack"/>
+      <w:bookmarkEnd w:id="0"/>
+    </w:p>
     <w:sectPr>
       <w:pgSz w:w="12240" w:h="15840"/>
       <w:pgMar w:top="1440" w:right="1800" w:bottom="1440" w:left="1800" w:header="720" w:footer="720" w:gutter="0"/>
@@ -14,7 +17,7 @@
 </file>
 
 <file path=word/numbering.xml><?xml version="1.0" encoding="utf-8"?>
-<w:numbering xmlns:wpc="http://schemas.microsoft.com/office/word/2010/wordprocessingCanvas" xmlns:mo="http://schemas.microsoft.com/office/mac/office/2008/main" xmlns:mc="http://schemas.openxmlformats.org/markup-compatibility/2006" xmlns:mv="urn:schemas-microsoft-com:mac:vml" xmlns:o="urn:schemas-microsoft-com:office:office" xmlns:r="http://schemas.openxmlformats.org/officeDocument/2006/relationships" xmlns:m="http://schemas.openxmlformats.org/officeDocument/2006/math" xmlns:v="urn:schemas-microsoft-com:vml" xmlns:wp14="http://schemas.microsoft.com/office/word/2010/wordprocessingDrawing" xmlns:wp="http://schemas.openxmlformats.org/drawingml/2006/wordprocessingDrawing" xmlns:w10="urn:schemas-microsoft-com:office:word" xmlns:w="http://schemas.openxmlformats.org/wordprocessingml/2006/main" xmlns:w14="http://schemas.microsoft.com/office/word/2010/wordml" xmlns:wpg="http://schemas.microsoft.com/office/word/2010/wordprocessingGroup" xmlns:wpi="http://schemas.microsoft.com/office/word/2010/wordprocessingInk" xmlns:wne="http://schemas.microsoft.com/office/word/2006/wordml" xmlns:wps="http://schemas.microsoft.com/office/word/2010/wordprocessingShape" mc:Ignorable="w14 wp14">
+<w:numbering xmlns:wpc="http://schemas.microsoft.com/office/word/2010/wordprocessingCanvas" xmlns:mc="http://schemas.openxmlformats.org/markup-compatibility/2006" xmlns:o="urn:schemas-microsoft-com:office:office" xmlns:r="http://schemas.openxmlformats.org/officeDocument/2006/relationships" xmlns:m="http://schemas.openxmlformats.org/officeDocument/2006/math" xmlns:v="urn:schemas-microsoft-com:vml" xmlns:wp14="http://schemas.microsoft.com/office/word/2010/wordprocessingDrawing" xmlns:wp="http://schemas.openxmlformats.org/drawingml/2006/wordprocessingDrawing" xmlns:w10="urn:schemas-microsoft-com:office:word" xmlns:w="http://schemas.openxmlformats.org/wordprocessingml/2006/main" xmlns:w14="http://schemas.microsoft.com/office/word/2010/wordml" xmlns:wpg="http://schemas.microsoft.com/office/word/2010/wordprocessingGroup" xmlns:wpi="http://schemas.microsoft.com/office/word/2010/wordprocessingInk" xmlns:wne="http://schemas.microsoft.com/office/word/2006/wordml" xmlns:wps="http://schemas.microsoft.com/office/word/2010/wordprocessingShape" mc:Ignorable="w14 wp14">
   <w:abstractNum w:abstractNumId="0">
     <w:nsid w:val="FFFFFF7C"/>
     <w:multiLevelType w:val="singleLevel"/>
@@ -233,7 +236,7 @@
       </w:pPr>
     </w:pPrDefault>
   </w:docDefaults>
-  <w:latentStyles w:defLockedState="0" w:defUIPriority="99" w:defSemiHidden="1" w:defUnhideWhenUsed="1" w:defQFormat="0" w:count="276">
+  <w:latentStyles w:defLockedState="0" w:defUIPriority="99" w:defSemiHidden="1" w:defUnhideWhenUsed="1" w:defQFormat="0" w:count="267">
     <w:lsdException w:name="Normal" w:semiHidden="0" w:uiPriority="0" w:unhideWhenUsed="0" w:qFormat="1"/>
     <w:lsdException w:name="heading 1" w:semiHidden="0" w:uiPriority="9" w:unhideWhenUsed="0" w:qFormat="1"/>
     <w:lsdException w:name="heading 2" w:uiPriority="9" w:qFormat="1"/>
@@ -377,50 +380,6 @@
     <w:qFormat/>
     <w:rsid w:val="00FC693F"/>
   </w:style>
-  <w:style w:type="paragraph" w:styleId="Header">
-    <w:name w:val="header"/>
-    <w:basedOn w:val="Normal"/>
-    <w:link w:val="HeaderChar"/>
-    <w:uiPriority w:val="99"/>
-    <w:unhideWhenUsed/>
-    <w:rsid w:val="00E618BF"/>
-    <w:pPr>
-      <w:tabs>
-        <w:tab w:val="center" w:pos="4680"/>
-        <w:tab w:val="right" w:pos="9360"/>
-      </w:tabs>
-      <w:spacing w:after="0" w:line="240" w:lineRule="auto"/>
-    </w:pPr>
-  </w:style>
-  <w:style w:type="character" w:customStyle="1" w:styleId="HeaderChar">
-    <w:name w:val="Header Char"/>
-    <w:basedOn w:val="DefaultParagraphFont"/>
-    <w:link w:val="Header"/>
-    <w:uiPriority w:val="99"/>
-    <w:rsid w:val="00E618BF"/>
-  </w:style>
-  <w:style w:type="paragraph" w:styleId="Footer">
-    <w:name w:val="footer"/>
-    <w:basedOn w:val="Normal"/>
-    <w:link w:val="FooterChar"/>
-    <w:uiPriority w:val="99"/>
-    <w:unhideWhenUsed/>
-    <w:rsid w:val="00E618BF"/>
-    <w:pPr>
-      <w:tabs>
-        <w:tab w:val="center" w:pos="4680"/>
-        <w:tab w:val="right" w:pos="9360"/>
-      </w:tabs>
-      <w:spacing w:after="0" w:line="240" w:lineRule="auto"/>
-    </w:pPr>
-  </w:style>
-  <w:style w:type="character" w:customStyle="1" w:styleId="FooterChar">
-    <w:name w:val="Footer Char"/>
-    <w:basedOn w:val="DefaultParagraphFont"/>
-    <w:link w:val="Footer"/>
-    <w:uiPriority w:val="99"/>
-    <w:rsid w:val="00E618BF"/>
-  </w:style>
   <w:style w:type="paragraph" w:styleId="Heading1">
     <w:name w:val="heading 1"/>
     <w:basedOn w:val="Normal"/>
@@ -656,6 +615,50 @@
     <w:uiPriority w:val="99"/>
     <w:semiHidden/>
     <w:unhideWhenUsed/>
+  </w:style>
+  <w:style w:type="paragraph" w:styleId="Header">
+    <w:name w:val="header"/>
+    <w:basedOn w:val="Normal"/>
+    <w:link w:val="HeaderChar"/>
+    <w:uiPriority w:val="99"/>
+    <w:unhideWhenUsed/>
+    <w:rsid w:val="00E618BF"/>
+    <w:pPr>
+      <w:tabs>
+        <w:tab w:val="center" w:pos="4680"/>
+        <w:tab w:val="right" w:pos="9360"/>
+      </w:tabs>
+      <w:spacing w:after="0" w:line="240" w:lineRule="auto"/>
+    </w:pPr>
+  </w:style>
+  <w:style w:type="character" w:customStyle="1" w:styleId="HeaderChar">
+    <w:name w:val="Header Char"/>
+    <w:basedOn w:val="DefaultParagraphFont"/>
+    <w:link w:val="Header"/>
+    <w:uiPriority w:val="99"/>
+    <w:rsid w:val="00E618BF"/>
+  </w:style>
+  <w:style w:type="paragraph" w:styleId="Footer">
+    <w:name w:val="footer"/>
+    <w:basedOn w:val="Normal"/>
+    <w:link w:val="FooterChar"/>
+    <w:uiPriority w:val="99"/>
+    <w:unhideWhenUsed/>
+    <w:rsid w:val="00E618BF"/>
+    <w:pPr>
+      <w:tabs>
+        <w:tab w:val="center" w:pos="4680"/>
+        <w:tab w:val="right" w:pos="9360"/>
+      </w:tabs>
+      <w:spacing w:after="0" w:line="240" w:lineRule="auto"/>
+    </w:pPr>
+  </w:style>
+  <w:style w:type="character" w:customStyle="1" w:styleId="FooterChar">
+    <w:name w:val="Footer Char"/>
+    <w:basedOn w:val="DefaultParagraphFont"/>
+    <w:link w:val="Footer"/>
+    <w:uiPriority w:val="99"/>
+    <w:rsid w:val="00E618BF"/>
   </w:style>
   <w:style w:type="paragraph" w:styleId="NoSpacing">
     <w:name w:val="No Spacing"/>
@@ -12063,7 +12066,7 @@
 </file>
 
 <file path=word/stylesWithEffects.xml><?xml version="1.0" encoding="utf-8"?>
-<w:styles xmlns:wpc="http://schemas.microsoft.com/office/word/2010/wordprocessingCanvas" xmlns:mo="http://schemas.microsoft.com/office/mac/office/2008/main" xmlns:mc="http://schemas.openxmlformats.org/markup-compatibility/2006" xmlns:mv="urn:schemas-microsoft-com:mac:vml" xmlns:o="urn:schemas-microsoft-com:office:office" xmlns:r="http://schemas.openxmlformats.org/officeDocument/2006/relationships" xmlns:m="http://schemas.openxmlformats.org/officeDocument/2006/math" xmlns:v="urn:schemas-microsoft-com:vml" xmlns:wp14="http://schemas.microsoft.com/office/word/2010/wordprocessingDrawing" xmlns:wp="http://schemas.openxmlformats.org/drawingml/2006/wordprocessingDrawing" xmlns:w10="urn:schemas-microsoft-com:office:word" xmlns:w="http://schemas.openxmlformats.org/wordprocessingml/2006/main" xmlns:w14="http://schemas.microsoft.com/office/word/2010/wordml" xmlns:wpg="http://schemas.microsoft.com/office/word/2010/wordprocessingGroup" xmlns:wpi="http://schemas.microsoft.com/office/word/2010/wordprocessingInk" xmlns:wne="http://schemas.microsoft.com/office/word/2006/wordml" xmlns:wps="http://schemas.microsoft.com/office/word/2010/wordprocessingShape" mc:Ignorable="w14 wp14">
+<w:styles xmlns:wpc="http://schemas.microsoft.com/office/word/2010/wordprocessingCanvas" xmlns:mc="http://schemas.openxmlformats.org/markup-compatibility/2006" xmlns:o="urn:schemas-microsoft-com:office:office" xmlns:r="http://schemas.openxmlformats.org/officeDocument/2006/relationships" xmlns:m="http://schemas.openxmlformats.org/officeDocument/2006/math" xmlns:v="urn:schemas-microsoft-com:vml" xmlns:wp14="http://schemas.microsoft.com/office/word/2010/wordprocessingDrawing" xmlns:wp="http://schemas.openxmlformats.org/drawingml/2006/wordprocessingDrawing" xmlns:w10="urn:schemas-microsoft-com:office:word" xmlns:w="http://schemas.openxmlformats.org/wordprocessingml/2006/main" xmlns:w14="http://schemas.microsoft.com/office/word/2010/wordml" xmlns:wpg="http://schemas.microsoft.com/office/word/2010/wordprocessingGroup" xmlns:wpi="http://schemas.microsoft.com/office/word/2010/wordprocessingInk" xmlns:wne="http://schemas.microsoft.com/office/word/2006/wordml" xmlns:wps="http://schemas.microsoft.com/office/word/2010/wordprocessingShape" mc:Ignorable="w14 wp14">
   <w:docDefaults>
     <w:rPrDefault>
       <w:rPr>
@@ -12079,7 +12082,7 @@
       </w:pPr>
     </w:pPrDefault>
   </w:docDefaults>
-  <w:latentStyles w:defLockedState="0" w:defUIPriority="99" w:defSemiHidden="1" w:defUnhideWhenUsed="1" w:defQFormat="0" w:count="276">
+  <w:latentStyles w:defLockedState="0" w:defUIPriority="99" w:defSemiHidden="1" w:defUnhideWhenUsed="1" w:defQFormat="0" w:count="267">
     <w:lsdException w:name="Normal" w:semiHidden="0" w:uiPriority="0" w:unhideWhenUsed="0" w:qFormat="1"/>
     <w:lsdException w:name="heading 1" w:semiHidden="0" w:uiPriority="9" w:unhideWhenUsed="0" w:qFormat="1"/>
     <w:lsdException w:name="heading 2" w:uiPriority="9" w:qFormat="1"/>
@@ -12458,6 +12461,50 @@
     <w:uiPriority w:val="99"/>
     <w:semiHidden/>
     <w:unhideWhenUsed/>
+  </w:style>
+  <w:style w:type="paragraph" w:styleId="Header">
+    <w:name w:val="header"/>
+    <w:basedOn w:val="Normal"/>
+    <w:link w:val="HeaderChar"/>
+    <w:uiPriority w:val="99"/>
+    <w:unhideWhenUsed/>
+    <w:rsid w:val="00E618BF"/>
+    <w:pPr>
+      <w:tabs>
+        <w:tab w:val="center" w:pos="4680"/>
+        <w:tab w:val="right" w:pos="9360"/>
+      </w:tabs>
+      <w:spacing w:after="0" w:line="240" w:lineRule="auto"/>
+    </w:pPr>
+  </w:style>
+  <w:style w:type="character" w:customStyle="1" w:styleId="HeaderChar">
+    <w:name w:val="Header Char"/>
+    <w:basedOn w:val="DefaultParagraphFont"/>
+    <w:link w:val="Header"/>
+    <w:uiPriority w:val="99"/>
+    <w:rsid w:val="00E618BF"/>
+  </w:style>
+  <w:style w:type="paragraph" w:styleId="Footer">
+    <w:name w:val="footer"/>
+    <w:basedOn w:val="Normal"/>
+    <w:link w:val="FooterChar"/>
+    <w:uiPriority w:val="99"/>
+    <w:unhideWhenUsed/>
+    <w:rsid w:val="00E618BF"/>
+    <w:pPr>
+      <w:tabs>
+        <w:tab w:val="center" w:pos="4680"/>
+        <w:tab w:val="right" w:pos="9360"/>
+      </w:tabs>
+      <w:spacing w:after="0" w:line="240" w:lineRule="auto"/>
+    </w:pPr>
+  </w:style>
+  <w:style w:type="character" w:customStyle="1" w:styleId="FooterChar">
+    <w:name w:val="Footer Char"/>
+    <w:basedOn w:val="DefaultParagraphFont"/>
+    <w:link w:val="Footer"/>
+    <w:uiPriority w:val="99"/>
+    <w:rsid w:val="00E618BF"/>
   </w:style>
   <w:style w:type="paragraph" w:styleId="NoSpacing">
     <w:name w:val="No Spacing"/>
@@ -24189,7 +24236,7 @@
 </file>
 
 <file path=customXml/itemProps1.xml><?xml version="1.0" encoding="utf-8"?>
-<ds:datastoreItem xmlns:ds="http://schemas.openxmlformats.org/officeDocument/2006/customXml" ds:itemID="{EF278816-EC6F-A645-907D-7F25AECB1D4A}">
+<ds:datastoreItem xmlns:ds="http://schemas.openxmlformats.org/officeDocument/2006/customXml" ds:itemID="{2E7BBC46-1D80-49C4-939C-5BF97F29B044}">
   <ds:schemaRefs>
     <ds:schemaRef ds:uri="http://schemas.openxmlformats.org/officeDocument/2006/bibliography"/>
   </ds:schemaRefs>

</xml_diff>